<commit_message>
Notes + database additions
</commit_message>
<xml_diff>
--- a/4. Using Databases with Python (Module 4)/Week 3/1. Data Models & SQL.docx
+++ b/4. Using Databases with Python (Module 4)/Week 3/1. Data Models & SQL.docx
@@ -93,7 +93,15 @@
                             </w:r>
                             <w:r>
                               <w:br/>
-                              <w:t xml:space="preserve">- Don’t put the same string into a database twice, use a separate table and refer back to it using </w:t>
+                              <w:t xml:space="preserve">- Don’t put the same string into a database twice, use a separate table and </w:t>
+                            </w:r>
+                            <w:proofErr w:type="gramStart"/>
+                            <w:r>
+                              <w:t>refer back</w:t>
+                            </w:r>
+                            <w:proofErr w:type="gramEnd"/>
+                            <w:r>
+                              <w:t xml:space="preserve"> to it using </w:t>
                             </w:r>
                             <w:r>
                               <w:rPr>
@@ -159,7 +167,15 @@
                       </w:r>
                       <w:r>
                         <w:br/>
-                        <w:t xml:space="preserve">- Don’t put the same string into a database twice, use a separate table and refer back to it using </w:t>
+                        <w:t xml:space="preserve">- Don’t put the same string into a database twice, use a separate table and </w:t>
+                      </w:r>
+                      <w:proofErr w:type="gramStart"/>
+                      <w:r>
+                        <w:t>refer back</w:t>
+                      </w:r>
+                      <w:proofErr w:type="gramEnd"/>
+                      <w:r>
+                        <w:t xml:space="preserve"> to it using </w:t>
                       </w:r>
                       <w:r>
                         <w:rPr>
@@ -183,6 +199,9 @@
         <w:br/>
       </w:r>
       <w:r>
+        <w:rPr>
+          <w:noProof/>
+        </w:rPr>
         <w:drawing>
           <wp:inline distT="0" distB="0" distL="0" distR="0" wp14:anchorId="2C88003A" wp14:editId="787D8A62">
             <wp:extent cx="4210638" cy="2953162"/>
@@ -245,10 +264,7 @@
         <w:t>A</w:t>
       </w:r>
       <w:r>
-        <w:t xml:space="preserve"> column (or a set of columns) in a table that uniquely identifies each row in that table</w:t>
-      </w:r>
-      <w:r>
-        <w:t xml:space="preserve"> and is referenced in other tables</w:t>
+        <w:t xml:space="preserve"> column (or a set of columns) in a table that uniquely identifies each row in that table and is referenced in other tables</w:t>
       </w:r>
       <w:r>
         <w:br/>
@@ -268,10 +284,7 @@
         <w:t>A</w:t>
       </w:r>
       <w:r>
-        <w:t xml:space="preserve"> column (or a set of columns) in one table that is used to refer to the primary key in another table</w:t>
-      </w:r>
-      <w:r>
-        <w:t xml:space="preserve"> </w:t>
+        <w:t xml:space="preserve"> column (or a set of columns) in one table that is used to refer to the primary key in another table </w:t>
       </w:r>
       <w:r>
         <w:br/>
@@ -285,13 +298,15 @@
         <w:t xml:space="preserve">Logical Key </w:t>
       </w:r>
       <w:r>
-        <w:t>- A</w:t>
-      </w:r>
-      <w:r>
-        <w:t xml:space="preserve"> column or a set of columns that uniquely identify a record based on the business logic or domain requirements</w:t>
-      </w:r>
-      <w:r>
-        <w:t>. Used to lookup  data in database from outside world</w:t>
+        <w:t xml:space="preserve">- A column or a set of columns that uniquely identify a record based on the business logic or domain requirements. Used to </w:t>
+      </w:r>
+      <w:proofErr w:type="gramStart"/>
+      <w:r>
+        <w:t>lookup  data</w:t>
+      </w:r>
+      <w:proofErr w:type="gramEnd"/>
+      <w:r>
+        <w:t xml:space="preserve"> in database from outside world</w:t>
       </w:r>
     </w:p>
     <w:p>
@@ -299,6 +314,9 @@
         <w:br/>
       </w:r>
       <w:r>
+        <w:rPr>
+          <w:noProof/>
+        </w:rPr>
         <w:drawing>
           <wp:inline distT="0" distB="0" distL="0" distR="0" wp14:anchorId="0E1536CE" wp14:editId="5B39818D">
             <wp:extent cx="6287377" cy="2848373"/>
@@ -347,10 +365,13 @@
     </w:p>
     <w:p>
       <w:r>
+        <w:rPr>
+          <w:noProof/>
+        </w:rPr>
         <w:drawing>
-          <wp:inline distT="0" distB="0" distL="0" distR="0" wp14:anchorId="00708507" wp14:editId="1CCF376B">
-            <wp:extent cx="6858000" cy="3782060"/>
-            <wp:effectExtent l="0" t="0" r="0" b="8890"/>
+          <wp:inline distT="0" distB="0" distL="0" distR="0" wp14:anchorId="00708507" wp14:editId="0440A4EA">
+            <wp:extent cx="4914900" cy="2710475"/>
+            <wp:effectExtent l="0" t="0" r="0" b="0"/>
             <wp:docPr id="1199529064" name="Picture 1" descr="A screenshot of a computer&#10;&#10;Description automatically generated"/>
             <wp:cNvGraphicFramePr>
               <a:graphicFrameLocks xmlns:a="http://schemas.openxmlformats.org/drawingml/2006/main" noChangeAspect="1"/>
@@ -371,7 +392,7 @@
                   <pic:spPr>
                     <a:xfrm>
                       <a:off x="0" y="0"/>
-                      <a:ext cx="6858000" cy="3782060"/>
+                      <a:ext cx="4936490" cy="2722381"/>
                     </a:xfrm>
                     <a:prstGeom prst="rect">
                       <a:avLst/>
@@ -384,17 +405,207 @@
         </w:drawing>
       </w:r>
     </w:p>
-    <w:p/>
     <w:p>
       <w:r>
+        <w:rPr>
+          <w:b/>
+          <w:bCs/>
+          <w:u w:val="single"/>
+        </w:rPr>
+        <w:t>Using JOIN to Reconstruct Data:</w:t>
+      </w:r>
+    </w:p>
+    <w:p>
+      <w:r>
         <w:t xml:space="preserve">- </w:t>
       </w:r>
       <w:r>
-        <w:rPr>
+        <w:t>Used in conjunction with a SELECT operation to link across several tables</w:t>
+      </w:r>
+      <w:r>
+        <w:br/>
+        <w:t>- You must tell JOIN how to use the keys that make the connection between the tables using an ON clause</w:t>
+      </w:r>
+      <w:r>
+        <w:br/>
+      </w:r>
+      <w:r>
+        <w:drawing>
+          <wp:inline distT="0" distB="0" distL="0" distR="0" wp14:anchorId="1CC3796A" wp14:editId="62D6F7B6">
+            <wp:extent cx="4876800" cy="2397309"/>
+            <wp:effectExtent l="0" t="0" r="0" b="3175"/>
+            <wp:docPr id="1391599567" name="Picture 1" descr="A screenshot of a computer&#10;&#10;Description automatically generated"/>
+            <wp:cNvGraphicFramePr>
+              <a:graphicFrameLocks xmlns:a="http://schemas.openxmlformats.org/drawingml/2006/main" noChangeAspect="1"/>
+            </wp:cNvGraphicFramePr>
+            <a:graphic xmlns:a="http://schemas.openxmlformats.org/drawingml/2006/main">
+              <a:graphicData uri="http://schemas.openxmlformats.org/drawingml/2006/picture">
+                <pic:pic xmlns:pic="http://schemas.openxmlformats.org/drawingml/2006/picture">
+                  <pic:nvPicPr>
+                    <pic:cNvPr id="1391599567" name="Picture 1" descr="A screenshot of a computer&#10;&#10;Description automatically generated"/>
+                    <pic:cNvPicPr/>
+                  </pic:nvPicPr>
+                  <pic:blipFill>
+                    <a:blip r:embed="rId7"/>
+                    <a:stretch>
+                      <a:fillRect/>
+                    </a:stretch>
+                  </pic:blipFill>
+                  <pic:spPr>
+                    <a:xfrm>
+                      <a:off x="0" y="0"/>
+                      <a:ext cx="4891466" cy="2404519"/>
+                    </a:xfrm>
+                    <a:prstGeom prst="rect">
+                      <a:avLst/>
+                    </a:prstGeom>
+                  </pic:spPr>
+                </pic:pic>
+              </a:graphicData>
+            </a:graphic>
+          </wp:inline>
+        </w:drawing>
+      </w:r>
+      <w:r>
+        <w:br/>
+      </w:r>
+      <w:r>
+        <w:br/>
+        <w:t xml:space="preserve">- If you don’t add an ON clause, it combines all the data together in every possible combination </w:t>
+      </w:r>
+      <w:r>
+        <w:br/>
+      </w:r>
+      <w:r>
+        <w:drawing>
+          <wp:inline distT="0" distB="0" distL="0" distR="0" wp14:anchorId="2AECD1B5" wp14:editId="55A9E221">
+            <wp:extent cx="4752975" cy="2551204"/>
+            <wp:effectExtent l="0" t="0" r="0" b="1905"/>
+            <wp:docPr id="684612158" name="Picture 1" descr="A screenshot of a computer&#10;&#10;Description automatically generated"/>
+            <wp:cNvGraphicFramePr>
+              <a:graphicFrameLocks xmlns:a="http://schemas.openxmlformats.org/drawingml/2006/main" noChangeAspect="1"/>
+            </wp:cNvGraphicFramePr>
+            <a:graphic xmlns:a="http://schemas.openxmlformats.org/drawingml/2006/main">
+              <a:graphicData uri="http://schemas.openxmlformats.org/drawingml/2006/picture">
+                <pic:pic xmlns:pic="http://schemas.openxmlformats.org/drawingml/2006/picture">
+                  <pic:nvPicPr>
+                    <pic:cNvPr id="684612158" name="Picture 1" descr="A screenshot of a computer&#10;&#10;Description automatically generated"/>
+                    <pic:cNvPicPr/>
+                  </pic:nvPicPr>
+                  <pic:blipFill>
+                    <a:blip r:embed="rId8"/>
+                    <a:stretch>
+                      <a:fillRect/>
+                    </a:stretch>
+                  </pic:blipFill>
+                  <pic:spPr>
+                    <a:xfrm>
+                      <a:off x="0" y="0"/>
+                      <a:ext cx="4802001" cy="2577519"/>
+                    </a:xfrm>
+                    <a:prstGeom prst="rect">
+                      <a:avLst/>
+                    </a:prstGeom>
+                  </pic:spPr>
+                </pic:pic>
+              </a:graphicData>
+            </a:graphic>
+          </wp:inline>
+        </w:drawing>
+      </w:r>
+    </w:p>
+    <w:p>
+      <w:r>
+        <w:lastRenderedPageBreak/>
+        <w:t>- Reconstruct replication to show users but don’t store replication in actual database</w:t>
+      </w:r>
+    </w:p>
+    <w:p>
+      <w:r>
+        <w:drawing>
+          <wp:inline distT="0" distB="0" distL="0" distR="0" wp14:anchorId="3094D7AA" wp14:editId="23E07369">
+            <wp:extent cx="6124575" cy="2864940"/>
+            <wp:effectExtent l="0" t="0" r="0" b="0"/>
+            <wp:docPr id="355790750" name="Picture 1"/>
+            <wp:cNvGraphicFramePr>
+              <a:graphicFrameLocks xmlns:a="http://schemas.openxmlformats.org/drawingml/2006/main" noChangeAspect="1"/>
+            </wp:cNvGraphicFramePr>
+            <a:graphic xmlns:a="http://schemas.openxmlformats.org/drawingml/2006/main">
+              <a:graphicData uri="http://schemas.openxmlformats.org/drawingml/2006/picture">
+                <pic:pic xmlns:pic="http://schemas.openxmlformats.org/drawingml/2006/picture">
+                  <pic:nvPicPr>
+                    <pic:cNvPr id="355790750" name=""/>
+                    <pic:cNvPicPr/>
+                  </pic:nvPicPr>
+                  <pic:blipFill>
+                    <a:blip r:embed="rId9"/>
+                    <a:stretch>
+                      <a:fillRect/>
+                    </a:stretch>
+                  </pic:blipFill>
+                  <pic:spPr>
+                    <a:xfrm>
+                      <a:off x="0" y="0"/>
+                      <a:ext cx="6135712" cy="2870150"/>
+                    </a:xfrm>
+                    <a:prstGeom prst="rect">
+                      <a:avLst/>
+                    </a:prstGeom>
+                  </pic:spPr>
+                </pic:pic>
+              </a:graphicData>
+            </a:graphic>
+          </wp:inline>
+        </w:drawing>
+      </w:r>
+      <w:r>
+        <w:br/>
+      </w:r>
+    </w:p>
+    <w:p>
+      <w:pPr>
+        <w:rPr>
+          <w:b/>
+          <w:bCs/>
+          <w:u w:val="single"/>
+        </w:rPr>
+      </w:pPr>
+      <w:r>
+        <w:rPr>
+          <w:b/>
+          <w:bCs/>
+          <w:u w:val="single"/>
+        </w:rPr>
+        <w:t>Textbook:</w:t>
+      </w:r>
+      <w:r>
+        <w:rPr>
+          <w:b/>
+          <w:bCs/>
+          <w:u w:val="single"/>
+        </w:rPr>
+        <w:br/>
+      </w:r>
+    </w:p>
+    <w:p>
+      <w:r>
+        <w:t xml:space="preserve">- </w:t>
+      </w:r>
+      <w:r>
+        <w:rPr>
+          <w:b/>
+          <w:bCs/>
           <w:i/>
           <w:iCs/>
         </w:rPr>
-        <w:t xml:space="preserve">Data Modeling </w:t>
+        <w:t>Data Modeling</w:t>
+      </w:r>
+      <w:r>
+        <w:rPr>
+          <w:i/>
+          <w:iCs/>
+        </w:rPr>
+        <w:t xml:space="preserve"> </w:t>
       </w:r>
       <w:r>
         <w:t>– The act of deciding how to break up your application data into multiple tables and establishing relationships between those tables</w:t>
@@ -405,10 +616,19 @@
       </w:r>
       <w:r>
         <w:rPr>
+          <w:b/>
+          <w:bCs/>
           <w:i/>
           <w:iCs/>
         </w:rPr>
-        <w:t xml:space="preserve">Data Model </w:t>
+        <w:t>Data Model</w:t>
+      </w:r>
+      <w:r>
+        <w:rPr>
+          <w:i/>
+          <w:iCs/>
+        </w:rPr>
+        <w:t xml:space="preserve"> </w:t>
       </w:r>
       <w:r>
         <w:t>– The design document that shows the tables and their relationships</w:t>
@@ -422,10 +642,19 @@
       </w:r>
       <w:r>
         <w:rPr>
+          <w:b/>
+          <w:bCs/>
           <w:i/>
           <w:iCs/>
         </w:rPr>
-        <w:t xml:space="preserve">Database Normalization </w:t>
+        <w:t>Database Normalization</w:t>
+      </w:r>
+      <w:r>
+        <w:rPr>
+          <w:i/>
+          <w:iCs/>
+        </w:rPr>
+        <w:t xml:space="preserve"> </w:t>
       </w:r>
       <w:r>
         <w:t>– Never put the same string data in a column more than once, better to create a numeric key for the data and reference it from another table</w:t>
@@ -452,9 +681,9 @@
           <w:noProof/>
         </w:rPr>
         <w:drawing>
-          <wp:inline distT="0" distB="0" distL="0" distR="0" wp14:anchorId="05DDB469" wp14:editId="255EDE43">
-            <wp:extent cx="5210902" cy="962159"/>
-            <wp:effectExtent l="0" t="0" r="8890" b="9525"/>
+          <wp:inline distT="0" distB="0" distL="0" distR="0" wp14:anchorId="05DDB469" wp14:editId="435AB5B8">
+            <wp:extent cx="4572000" cy="844190"/>
+            <wp:effectExtent l="0" t="0" r="0" b="0"/>
             <wp:docPr id="1254028259" name="Picture 1" descr="A close-up of a computer code&#10;&#10;Description automatically generated"/>
             <wp:cNvGraphicFramePr>
               <a:graphicFrameLocks xmlns:a="http://schemas.openxmlformats.org/drawingml/2006/main" noChangeAspect="1"/>
@@ -467,7 +696,7 @@
                     <pic:cNvPicPr/>
                   </pic:nvPicPr>
                   <pic:blipFill>
-                    <a:blip r:embed="rId7"/>
+                    <a:blip r:embed="rId10"/>
                     <a:stretch>
                       <a:fillRect/>
                     </a:stretch>
@@ -475,7 +704,7 @@
                   <pic:spPr>
                     <a:xfrm>
                       <a:off x="0" y="0"/>
-                      <a:ext cx="5210902" cy="962159"/>
+                      <a:ext cx="4582494" cy="846128"/>
                     </a:xfrm>
                     <a:prstGeom prst="rect">
                       <a:avLst/>
@@ -519,9 +748,9 @@
           <w:noProof/>
         </w:rPr>
         <w:drawing>
-          <wp:inline distT="0" distB="0" distL="0" distR="0" wp14:anchorId="43817A12" wp14:editId="5934D430">
-            <wp:extent cx="4267796" cy="1571844"/>
-            <wp:effectExtent l="0" t="0" r="0" b="0"/>
+          <wp:inline distT="0" distB="0" distL="0" distR="0" wp14:anchorId="43817A12" wp14:editId="12432B6A">
+            <wp:extent cx="3667125" cy="1350614"/>
+            <wp:effectExtent l="0" t="0" r="0" b="2540"/>
             <wp:docPr id="1268479364" name="Picture 1" descr="A text on a white background&#10;&#10;Description automatically generated"/>
             <wp:cNvGraphicFramePr>
               <a:graphicFrameLocks xmlns:a="http://schemas.openxmlformats.org/drawingml/2006/main" noChangeAspect="1"/>
@@ -534,7 +763,7 @@
                     <pic:cNvPicPr/>
                   </pic:nvPicPr>
                   <pic:blipFill>
-                    <a:blip r:embed="rId8"/>
+                    <a:blip r:embed="rId11"/>
                     <a:stretch>
                       <a:fillRect/>
                     </a:stretch>
@@ -542,7 +771,7 @@
                   <pic:spPr>
                     <a:xfrm>
                       <a:off x="0" y="0"/>
-                      <a:ext cx="4267796" cy="1571844"/>
+                      <a:ext cx="3674731" cy="1353415"/>
                     </a:xfrm>
                     <a:prstGeom prst="rect">
                       <a:avLst/>
@@ -565,11 +794,10 @@
         <w:rPr>
           <w:noProof/>
         </w:rPr>
-        <w:lastRenderedPageBreak/>
         <w:drawing>
-          <wp:inline distT="0" distB="0" distL="0" distR="0" wp14:anchorId="5ABD127F" wp14:editId="227B82E8">
-            <wp:extent cx="2972215" cy="695422"/>
-            <wp:effectExtent l="0" t="0" r="0" b="9525"/>
+          <wp:inline distT="0" distB="0" distL="0" distR="0" wp14:anchorId="5ABD127F" wp14:editId="0575CC97">
+            <wp:extent cx="2724150" cy="637381"/>
+            <wp:effectExtent l="0" t="0" r="0" b="0"/>
             <wp:docPr id="1940052804" name="Picture 1" descr="A close up of a text&#10;&#10;Description automatically generated"/>
             <wp:cNvGraphicFramePr>
               <a:graphicFrameLocks xmlns:a="http://schemas.openxmlformats.org/drawingml/2006/main" noChangeAspect="1"/>
@@ -582,7 +810,7 @@
                     <pic:cNvPicPr/>
                   </pic:nvPicPr>
                   <pic:blipFill>
-                    <a:blip r:embed="rId9"/>
+                    <a:blip r:embed="rId12"/>
                     <a:stretch>
                       <a:fillRect/>
                     </a:stretch>
@@ -590,7 +818,7 @@
                   <pic:spPr>
                     <a:xfrm>
                       <a:off x="0" y="0"/>
-                      <a:ext cx="2972215" cy="695422"/>
+                      <a:ext cx="2731892" cy="639192"/>
                     </a:xfrm>
                     <a:prstGeom prst="rect">
                       <a:avLst/>
@@ -610,9 +838,9 @@
           <w:noProof/>
         </w:rPr>
         <w:drawing>
-          <wp:inline distT="0" distB="0" distL="0" distR="0" wp14:anchorId="21A0F341" wp14:editId="36A0D550">
-            <wp:extent cx="6392167" cy="704948"/>
-            <wp:effectExtent l="0" t="0" r="8890" b="0"/>
+          <wp:inline distT="0" distB="0" distL="0" distR="0" wp14:anchorId="21A0F341" wp14:editId="0E5AA707">
+            <wp:extent cx="5527597" cy="609600"/>
+            <wp:effectExtent l="0" t="0" r="0" b="0"/>
             <wp:docPr id="1249341068" name="Picture 1"/>
             <wp:cNvGraphicFramePr>
               <a:graphicFrameLocks xmlns:a="http://schemas.openxmlformats.org/drawingml/2006/main" noChangeAspect="1"/>
@@ -625,7 +853,7 @@
                     <pic:cNvPicPr/>
                   </pic:nvPicPr>
                   <pic:blipFill>
-                    <a:blip r:embed="rId10"/>
+                    <a:blip r:embed="rId13"/>
                     <a:stretch>
                       <a:fillRect/>
                     </a:stretch>
@@ -633,7 +861,7 @@
                   <pic:spPr>
                     <a:xfrm>
                       <a:off x="0" y="0"/>
-                      <a:ext cx="6392167" cy="704948"/>
+                      <a:ext cx="5573038" cy="614611"/>
                     </a:xfrm>
                     <a:prstGeom prst="rect">
                       <a:avLst/>
@@ -648,7 +876,214 @@
     </w:p>
     <w:p>
       <w:r>
-        <w:t>- 205</w:t>
+        <w:lastRenderedPageBreak/>
+        <w:t xml:space="preserve">- </w:t>
+      </w:r>
+      <w:r>
+        <w:rPr>
+          <w:b/>
+          <w:bCs/>
+          <w:i/>
+          <w:iCs/>
+        </w:rPr>
+        <w:t>Crow’s Foot Diagrams</w:t>
+      </w:r>
+      <w:r>
+        <w:t xml:space="preserve"> – Each table is shown as a box with the name of the table and its columns. Then the relationship between tables is represented by drawing a connecting line and adding notation at the end to indicate the nature of the relationship</w:t>
+      </w:r>
+      <w:r>
+        <w:br/>
+      </w:r>
+      <w:r>
+        <w:drawing>
+          <wp:inline distT="0" distB="0" distL="0" distR="0" wp14:anchorId="354ED211" wp14:editId="0239B726">
+            <wp:extent cx="3648075" cy="2145436"/>
+            <wp:effectExtent l="0" t="0" r="0" b="7620"/>
+            <wp:docPr id="600917820" name="Picture 1" descr="A diagram of a computer code&#10;&#10;Description automatically generated"/>
+            <wp:cNvGraphicFramePr>
+              <a:graphicFrameLocks xmlns:a="http://schemas.openxmlformats.org/drawingml/2006/main" noChangeAspect="1"/>
+            </wp:cNvGraphicFramePr>
+            <a:graphic xmlns:a="http://schemas.openxmlformats.org/drawingml/2006/main">
+              <a:graphicData uri="http://schemas.openxmlformats.org/drawingml/2006/picture">
+                <pic:pic xmlns:pic="http://schemas.openxmlformats.org/drawingml/2006/picture">
+                  <pic:nvPicPr>
+                    <pic:cNvPr id="600917820" name="Picture 1" descr="A diagram of a computer code&#10;&#10;Description automatically generated"/>
+                    <pic:cNvPicPr/>
+                  </pic:nvPicPr>
+                  <pic:blipFill>
+                    <a:blip r:embed="rId14"/>
+                    <a:stretch>
+                      <a:fillRect/>
+                    </a:stretch>
+                  </pic:blipFill>
+                  <pic:spPr>
+                    <a:xfrm>
+                      <a:off x="0" y="0"/>
+                      <a:ext cx="3653674" cy="2148729"/>
+                    </a:xfrm>
+                    <a:prstGeom prst="rect">
+                      <a:avLst/>
+                    </a:prstGeom>
+                  </pic:spPr>
+                </pic:pic>
+              </a:graphicData>
+            </a:graphic>
+          </wp:inline>
+        </w:drawing>
+      </w:r>
+    </w:p>
+    <w:p>
+      <w:r>
+        <w:t>- When creating large databases, it is best to let the Primary Key ID be automatically generated. This is accomplished by declaring the id column as PRIMARY KEY and leaving out a numerical id value</w:t>
+      </w:r>
+      <w:r>
+        <w:br/>
+      </w:r>
+      <w:r>
+        <w:drawing>
+          <wp:inline distT="0" distB="0" distL="0" distR="0" wp14:anchorId="0B6114F1" wp14:editId="660521B1">
+            <wp:extent cx="4029075" cy="1004964"/>
+            <wp:effectExtent l="0" t="0" r="0" b="5080"/>
+            <wp:docPr id="149632966" name="Picture 1" descr="A close up of text&#10;&#10;Description automatically generated"/>
+            <wp:cNvGraphicFramePr>
+              <a:graphicFrameLocks xmlns:a="http://schemas.openxmlformats.org/drawingml/2006/main" noChangeAspect="1"/>
+            </wp:cNvGraphicFramePr>
+            <a:graphic xmlns:a="http://schemas.openxmlformats.org/drawingml/2006/main">
+              <a:graphicData uri="http://schemas.openxmlformats.org/drawingml/2006/picture">
+                <pic:pic xmlns:pic="http://schemas.openxmlformats.org/drawingml/2006/picture">
+                  <pic:nvPicPr>
+                    <pic:cNvPr id="149632966" name="Picture 1" descr="A close up of text&#10;&#10;Description automatically generated"/>
+                    <pic:cNvPicPr/>
+                  </pic:nvPicPr>
+                  <pic:blipFill>
+                    <a:blip r:embed="rId15"/>
+                    <a:stretch>
+                      <a:fillRect/>
+                    </a:stretch>
+                  </pic:blipFill>
+                  <pic:spPr>
+                    <a:xfrm>
+                      <a:off x="0" y="0"/>
+                      <a:ext cx="4035308" cy="1006519"/>
+                    </a:xfrm>
+                    <a:prstGeom prst="rect">
+                      <a:avLst/>
+                    </a:prstGeom>
+                  </pic:spPr>
+                </pic:pic>
+              </a:graphicData>
+            </a:graphic>
+          </wp:inline>
+        </w:drawing>
+      </w:r>
+      <w:r>
+        <w:br/>
+      </w:r>
+      <w:r>
+        <w:drawing>
+          <wp:inline distT="0" distB="0" distL="0" distR="0" wp14:anchorId="7AF7FDBF" wp14:editId="7C618D51">
+            <wp:extent cx="3688952" cy="1362075"/>
+            <wp:effectExtent l="0" t="0" r="6985" b="0"/>
+            <wp:docPr id="1715781217" name="Picture 1" descr="A screen shot of a computer code&#10;&#10;Description automatically generated"/>
+            <wp:cNvGraphicFramePr>
+              <a:graphicFrameLocks xmlns:a="http://schemas.openxmlformats.org/drawingml/2006/main" noChangeAspect="1"/>
+            </wp:cNvGraphicFramePr>
+            <a:graphic xmlns:a="http://schemas.openxmlformats.org/drawingml/2006/main">
+              <a:graphicData uri="http://schemas.openxmlformats.org/drawingml/2006/picture">
+                <pic:pic xmlns:pic="http://schemas.openxmlformats.org/drawingml/2006/picture">
+                  <pic:nvPicPr>
+                    <pic:cNvPr id="1715781217" name="Picture 1" descr="A screen shot of a computer code&#10;&#10;Description automatically generated"/>
+                    <pic:cNvPicPr/>
+                  </pic:nvPicPr>
+                  <pic:blipFill>
+                    <a:blip r:embed="rId16"/>
+                    <a:stretch>
+                      <a:fillRect/>
+                    </a:stretch>
+                  </pic:blipFill>
+                  <pic:spPr>
+                    <a:xfrm>
+                      <a:off x="0" y="0"/>
+                      <a:ext cx="3694386" cy="1364082"/>
+                    </a:xfrm>
+                    <a:prstGeom prst="rect">
+                      <a:avLst/>
+                    </a:prstGeom>
+                  </pic:spPr>
+                </pic:pic>
+              </a:graphicData>
+            </a:graphic>
+          </wp:inline>
+        </w:drawing>
+      </w:r>
+    </w:p>
+    <w:p>
+      <w:r>
+        <w:t xml:space="preserve">- Use the </w:t>
+      </w:r>
+      <w:r>
+        <w:rPr>
+          <w:i/>
+          <w:iCs/>
+        </w:rPr>
+        <w:t xml:space="preserve">SELECT </w:t>
+      </w:r>
+      <w:proofErr w:type="spellStart"/>
+      <w:r>
+        <w:rPr>
+          <w:i/>
+          <w:iCs/>
+        </w:rPr>
+        <w:t>last_insert_</w:t>
+      </w:r>
+      <w:proofErr w:type="gramStart"/>
+      <w:r>
+        <w:rPr>
+          <w:i/>
+          <w:iCs/>
+        </w:rPr>
+        <w:t>rowid</w:t>
+      </w:r>
+      <w:proofErr w:type="spellEnd"/>
+      <w:r>
+        <w:rPr>
+          <w:i/>
+          <w:iCs/>
+        </w:rPr>
+        <w:t>(</w:t>
+      </w:r>
+      <w:proofErr w:type="gramEnd"/>
+      <w:r>
+        <w:rPr>
+          <w:i/>
+          <w:iCs/>
+        </w:rPr>
+        <w:t>)</w:t>
+      </w:r>
+      <w:r>
+        <w:t xml:space="preserve"> function to lookup the value of the last primary key inserted into table</w:t>
+      </w:r>
+    </w:p>
+    <w:p>
+      <w:pPr>
+        <w:rPr>
+          <w:b/>
+          <w:bCs/>
+          <w:u w:val="single"/>
+        </w:rPr>
+      </w:pPr>
+      <w:r>
+        <w:rPr>
+          <w:b/>
+          <w:bCs/>
+          <w:u w:val="single"/>
+        </w:rPr>
+        <w:t>Logical Keys:</w:t>
+      </w:r>
+    </w:p>
+    <w:p>
+      <w:r>
+        <w:t xml:space="preserve">- </w:t>
       </w:r>
     </w:p>
     <w:sectPr>
@@ -1264,7 +1699,6 @@
   <w:style w:type="character" w:default="1" w:styleId="DefaultParagraphFont">
     <w:name w:val="Default Paragraph Font"/>
     <w:uiPriority w:val="1"/>
-    <w:semiHidden/>
     <w:unhideWhenUsed/>
   </w:style>
   <w:style w:type="table" w:default="1" w:styleId="TableNormal">

</xml_diff>